<commit_message>
removed docs and updated qmd
</commit_message>
<xml_diff>
--- a/src/nihl-advanced-r-class-descriptions.docx
+++ b/src/nihl-advanced-r-class-descriptions.docx
@@ -3627,6 +3627,14 @@
       <w:bookmarkEnd w:id="44"/>
     </w:p>
     <w:p>
+      <w:pPr>
+        <w:pStyle w:val="NormalWeb"/>
+        <w:shd w:val="clear" w:color="auto" w:fill="FFFFFF"/>
+        <w:rPr>
+          <w:rFonts w:ascii="Segoe UI" w:hAnsi="Segoe UI" w:cs="Segoe UI"/>
+          <w:color w:val="1B1B1B"/>
+        </w:rPr>
+      </w:pPr>
       <w:r>
         <w:t xml:space="preserve">This class is designed for those who want to extend the basics covered in the Introduction to Quarto for Scholarly Publishing to Formatting class. This class uses </w:t>
       </w:r>
@@ -3639,7 +3647,13 @@
         </w:r>
       </w:hyperlink>
       <w:r>
-        <w:t xml:space="preserve"> to render formatted citations and bibliographies.  This class also discusses the Zotero API, which is supported in RStudio. </w:t>
+        <w:t xml:space="preserve"> to render formatted citations and bibliographies</w:t>
+      </w:r>
+      <w:r>
+        <w:t xml:space="preserve"> included in a journal article, report, or presentation</w:t>
+      </w:r>
+      <w:r>
+        <w:t xml:space="preserve">.  This class also discusses the Zotero API, which is supported in RStudio. </w:t>
       </w:r>
       <w:hyperlink r:id="rId47">
         <w:r>
@@ -3659,6 +3673,31 @@
         <w:t xml:space="preserve"> </w:t>
       </w:r>
       <w:r>
+        <w:t xml:space="preserve">EndNote is a software package which is designed to help you to organize citations and create a bibliography. </w:t>
+      </w:r>
+      <w:r>
+        <w:t xml:space="preserve">The current version of EndNote </w:t>
+      </w:r>
+      <w:hyperlink r:id="rId48" w:history="1">
+        <w:r>
+          <w:rPr>
+            <w:rStyle w:val="Hyperlink"/>
+          </w:rPr>
+          <w:t>available from the NIH Library</w:t>
+        </w:r>
+      </w:hyperlink>
+      <w:r>
+        <w:t xml:space="preserve"> is Endnote 21</w:t>
+      </w:r>
+      <w:r>
+        <w:t>. </w:t>
+      </w:r>
+    </w:p>
+    <w:p>
+      <w:r>
+        <w:t xml:space="preserve"> </w:t>
+      </w:r>
+      <w:r>
         <w:rPr>
           <w:b/>
           <w:bCs/>
@@ -3705,7 +3744,7 @@
       <w:r>
         <w:t xml:space="preserve">Installed </w:t>
       </w:r>
-      <w:hyperlink r:id="rId48">
+      <w:hyperlink r:id="rId49">
         <w:r>
           <w:rPr>
             <w:rStyle w:val="Hyperlink"/>
@@ -3716,7 +3755,7 @@
       <w:r>
         <w:t xml:space="preserve"> and </w:t>
       </w:r>
-      <w:hyperlink r:id="rId49" w:anchor="Desktop">
+      <w:hyperlink r:id="rId50" w:anchor="Desktop">
         <w:r>
           <w:rPr>
             <w:rStyle w:val="Hyperlink"/>
@@ -3745,7 +3784,7 @@
           <w:numId w:val="17"/>
         </w:numPr>
       </w:pPr>
-      <w:hyperlink r:id="rId50">
+      <w:hyperlink r:id="rId51">
         <w:r>
           <w:rPr>
             <w:rStyle w:val="Hyperlink"/>
@@ -3762,7 +3801,7 @@
           <w:numId w:val="17"/>
         </w:numPr>
       </w:pPr>
-      <w:hyperlink r:id="rId51">
+      <w:hyperlink r:id="rId52">
         <w:r>
           <w:rPr>
             <w:rStyle w:val="Hyperlink"/>
@@ -3779,7 +3818,7 @@
           <w:numId w:val="17"/>
         </w:numPr>
       </w:pPr>
-      <w:hyperlink r:id="rId52">
+      <w:hyperlink r:id="rId53">
         <w:r>
           <w:rPr>
             <w:rStyle w:val="Hyperlink"/>
@@ -3874,7 +3913,7 @@
       <w:r>
         <w:t xml:space="preserve">Installed </w:t>
       </w:r>
-      <w:hyperlink r:id="rId53">
+      <w:hyperlink r:id="rId54">
         <w:r>
           <w:rPr>
             <w:rStyle w:val="Hyperlink"/>
@@ -3885,7 +3924,7 @@
       <w:r>
         <w:t xml:space="preserve"> and </w:t>
       </w:r>
-      <w:hyperlink r:id="rId54" w:anchor="Desktop">
+      <w:hyperlink r:id="rId55" w:anchor="Desktop">
         <w:r>
           <w:rPr>
             <w:rStyle w:val="Hyperlink"/>
@@ -3914,7 +3953,7 @@
           <w:numId w:val="19"/>
         </w:numPr>
       </w:pPr>
-      <w:hyperlink r:id="rId55">
+      <w:hyperlink r:id="rId56">
         <w:r>
           <w:rPr>
             <w:rStyle w:val="Hyperlink"/>
@@ -3931,7 +3970,7 @@
           <w:numId w:val="19"/>
         </w:numPr>
       </w:pPr>
-      <w:hyperlink r:id="rId56">
+      <w:hyperlink r:id="rId57">
         <w:r>
           <w:rPr>
             <w:rStyle w:val="Hyperlink"/>
@@ -3948,7 +3987,7 @@
           <w:numId w:val="19"/>
         </w:numPr>
       </w:pPr>
-      <w:hyperlink r:id="rId57">
+      <w:hyperlink r:id="rId58">
         <w:r>
           <w:rPr>
             <w:rStyle w:val="Hyperlink"/>
@@ -4052,7 +4091,7 @@
       <w:r>
         <w:t xml:space="preserve">Installed </w:t>
       </w:r>
-      <w:hyperlink r:id="rId58">
+      <w:hyperlink r:id="rId59">
         <w:r>
           <w:rPr>
             <w:rStyle w:val="Hyperlink"/>
@@ -4063,7 +4102,7 @@
       <w:r>
         <w:t xml:space="preserve"> and </w:t>
       </w:r>
-      <w:hyperlink r:id="rId59" w:anchor="Desktop">
+      <w:hyperlink r:id="rId60" w:anchor="Desktop">
         <w:r>
           <w:rPr>
             <w:rStyle w:val="Hyperlink"/>
@@ -4092,7 +4131,7 @@
           <w:numId w:val="21"/>
         </w:numPr>
       </w:pPr>
-      <w:hyperlink r:id="rId60">
+      <w:hyperlink r:id="rId61">
         <w:r>
           <w:rPr>
             <w:rStyle w:val="Hyperlink"/>
@@ -4109,7 +4148,7 @@
           <w:numId w:val="21"/>
         </w:numPr>
       </w:pPr>
-      <w:hyperlink r:id="rId61">
+      <w:hyperlink r:id="rId62">
         <w:r>
           <w:rPr>
             <w:rStyle w:val="Hyperlink"/>
@@ -4126,7 +4165,7 @@
           <w:numId w:val="21"/>
         </w:numPr>
       </w:pPr>
-      <w:hyperlink r:id="rId62">
+      <w:hyperlink r:id="rId63">
         <w:r>
           <w:rPr>
             <w:rStyle w:val="Hyperlink"/>
@@ -4218,7 +4257,7 @@
       <w:r>
         <w:t xml:space="preserve">Installed </w:t>
       </w:r>
-      <w:hyperlink r:id="rId63">
+      <w:hyperlink r:id="rId64">
         <w:r>
           <w:rPr>
             <w:rStyle w:val="Hyperlink"/>
@@ -4229,7 +4268,7 @@
       <w:r>
         <w:t xml:space="preserve"> and </w:t>
       </w:r>
-      <w:hyperlink r:id="rId64" w:anchor="Desktop">
+      <w:hyperlink r:id="rId65" w:anchor="Desktop">
         <w:r>
           <w:rPr>
             <w:rStyle w:val="Hyperlink"/>
@@ -4258,7 +4297,7 @@
           <w:numId w:val="23"/>
         </w:numPr>
       </w:pPr>
-      <w:hyperlink r:id="rId65">
+      <w:hyperlink r:id="rId66">
         <w:r>
           <w:rPr>
             <w:rStyle w:val="Hyperlink"/>
@@ -4275,7 +4314,7 @@
           <w:numId w:val="23"/>
         </w:numPr>
       </w:pPr>
-      <w:hyperlink r:id="rId66">
+      <w:hyperlink r:id="rId67">
         <w:r>
           <w:rPr>
             <w:rStyle w:val="Hyperlink"/>
@@ -4292,7 +4331,7 @@
           <w:numId w:val="23"/>
         </w:numPr>
       </w:pPr>
-      <w:hyperlink r:id="rId67">
+      <w:hyperlink r:id="rId68">
         <w:r>
           <w:rPr>
             <w:rStyle w:val="Hyperlink"/>
@@ -5220,6 +5259,8 @@
     <w:lsdException w:name="toc 1" w:uiPriority="39"/>
     <w:lsdException w:name="toc 2" w:uiPriority="39"/>
     <w:lsdException w:name="Hyperlink" w:uiPriority="99"/>
+    <w:lsdException w:name="Strong" w:uiPriority="22" w:qFormat="1"/>
+    <w:lsdException w:name="Normal (Web)" w:uiPriority="99"/>
     <w:lsdException w:name="Normal Table" w:semiHidden="1" w:unhideWhenUsed="1"/>
     <w:lsdException w:name="Table Simple 1" w:semiHidden="1" w:unhideWhenUsed="1"/>
     <w:lsdException w:name="Table Simple 2" w:semiHidden="1" w:unhideWhenUsed="1"/>
@@ -6273,6 +6314,51 @@
       <w:spacing w:after="100"/>
       <w:ind w:left="240"/>
     </w:pPr>
+  </w:style>
+  <w:style w:type="paragraph" w:styleId="NormalWeb">
+    <w:name w:val="Normal (Web)"/>
+    <w:basedOn w:val="Normal"/>
+    <w:uiPriority w:val="99"/>
+    <w:unhideWhenUsed/>
+    <w:rsid w:val="003536E6"/>
+    <w:pPr>
+      <w:spacing w:before="100" w:beforeAutospacing="1" w:after="100" w:afterAutospacing="1"/>
+    </w:pPr>
+    <w:rPr>
+      <w:rFonts w:ascii="Times New Roman" w:eastAsia="Times New Roman" w:hAnsi="Times New Roman" w:cs="Times New Roman"/>
+    </w:rPr>
+  </w:style>
+  <w:style w:type="character" w:styleId="Strong">
+    <w:name w:val="Strong"/>
+    <w:basedOn w:val="DefaultParagraphFont"/>
+    <w:uiPriority w:val="22"/>
+    <w:qFormat/>
+    <w:rsid w:val="003536E6"/>
+    <w:rPr>
+      <w:b/>
+      <w:bCs/>
+    </w:rPr>
+  </w:style>
+  <w:style w:type="character" w:styleId="FollowedHyperlink">
+    <w:name w:val="FollowedHyperlink"/>
+    <w:basedOn w:val="DefaultParagraphFont"/>
+    <w:rsid w:val="003536E6"/>
+    <w:rPr>
+      <w:color w:val="800080" w:themeColor="followedHyperlink"/>
+      <w:u w:val="single"/>
+    </w:rPr>
+  </w:style>
+  <w:style w:type="character" w:styleId="UnresolvedMention">
+    <w:name w:val="Unresolved Mention"/>
+    <w:basedOn w:val="DefaultParagraphFont"/>
+    <w:uiPriority w:val="99"/>
+    <w:semiHidden/>
+    <w:unhideWhenUsed/>
+    <w:rsid w:val="003536E6"/>
+    <w:rPr>
+      <w:color w:val="605E5C"/>
+      <w:shd w:val="clear" w:color="auto" w:fill="E1DFDD"/>
+    </w:rPr>
   </w:style>
 </w:styles>
 </file>

</xml_diff>